<commit_message>
Added portal api to get billed groups
</commit_message>
<xml_diff>
--- a/ngb-mis-api/BILL_FETCHING_API_v1.0.3.docx
+++ b/ngb-mis-api/BILL_FETCHING_API_v1.0.3.docx
@@ -131,7 +131,44 @@
           <w:b/>
           <w:color w:val="000000"/>
         </w:rPr>
-        <w:t>1</w:t>
+        <w:t>1. Added API to get billed group numbers by providing a date</w:t>
+      </w:r>
+    </w:p>
+    <w:p>
+      <w:pPr>
+        <w:shd w:val="clear" w:color="auto" w:fill="FFFFFF"/>
+        <w:tabs>
+          <w:tab w:val="left" w:pos="916"/>
+          <w:tab w:val="left" w:pos="1832"/>
+          <w:tab w:val="left" w:pos="2748"/>
+          <w:tab w:val="left" w:pos="3664"/>
+          <w:tab w:val="left" w:pos="4580"/>
+          <w:tab w:val="left" w:pos="5496"/>
+          <w:tab w:val="left" w:pos="6412"/>
+          <w:tab w:val="left" w:pos="7328"/>
+          <w:tab w:val="left" w:pos="8244"/>
+          <w:tab w:val="left" w:pos="9160"/>
+          <w:tab w:val="left" w:pos="10076"/>
+          <w:tab w:val="left" w:pos="10992"/>
+          <w:tab w:val="left" w:pos="11908"/>
+          <w:tab w:val="left" w:pos="12824"/>
+          <w:tab w:val="left" w:pos="13740"/>
+          <w:tab w:val="left" w:pos="14656"/>
+        </w:tabs>
+        <w:spacing w:after="0" w:line="360" w:lineRule="auto"/>
+        <w:rPr>
+          <w:rFonts w:ascii="Courier New" w:eastAsia="Times New Roman" w:hAnsi="Courier New" w:cs="Courier New"/>
+          <w:b/>
+          <w:color w:val="000000"/>
+        </w:rPr>
+      </w:pPr>
+      <w:r>
+        <w:rPr>
+          <w:rFonts w:ascii="Courier New" w:eastAsia="Times New Roman" w:hAnsi="Courier New" w:cs="Courier New"/>
+          <w:b/>
+          <w:color w:val="000000"/>
+        </w:rPr>
+        <w:t>2</w:t>
       </w:r>
       <w:r>
         <w:rPr>
@@ -14733,21 +14770,7 @@
             <w:rStyle w:val="Hyperlink"/>
             <w:rFonts w:ascii="Courier New" w:hAnsi="Courier New" w:cs="Courier New"/>
           </w:rPr>
-          <w:t>https://ngbtest.mpwin.co.in/mppkvvcl/ngb/report/backend/api/v1/portal/bill/consumer-no/N</w:t>
-        </w:r>
-        <w:r>
-          <w:rPr>
-            <w:rStyle w:val="Hyperlink"/>
-            <w:rFonts w:ascii="Courier New" w:hAnsi="Courier New" w:cs="Courier New"/>
-          </w:rPr>
-          <w:t>3531029891</w:t>
-        </w:r>
-        <w:r>
-          <w:rPr>
-            <w:rStyle w:val="Hyperlink"/>
-            <w:rFonts w:ascii="Courier New" w:hAnsi="Courier New" w:cs="Courier New"/>
-          </w:rPr>
-          <w:t>/bill-month/MAY-2020</w:t>
+          <w:t>https://ngbtest.mpwin.co.in/mppkvvcl/ngb/report/backend/api/v1/portal/bill/consumer-no/N3531029891/bill-month/MAY-2020</w:t>
         </w:r>
       </w:hyperlink>
     </w:p>
@@ -17728,7 +17751,7 @@
           <v:shape id="_x0000_i1025" type="#_x0000_t75" style="width:77.25pt;height:50.25pt" o:ole="">
             <v:imagedata r:id="rId13" o:title=""/>
           </v:shape>
-          <o:OLEObject Type="Embed" ProgID="AcroExch.Document.DC" ShapeID="_x0000_i1025" DrawAspect="Icon" ObjectID="_1651203181" r:id="rId14"/>
+          <o:OLEObject Type="Embed" ProgID="AcroExch.Document.DC" ShapeID="_x0000_i1025" DrawAspect="Icon" ObjectID="_1652333388" r:id="rId14"/>
         </w:object>
       </w:r>
     </w:p>
@@ -17885,7 +17908,7 @@
           <v:shape id="_x0000_i1026" type="#_x0000_t75" style="width:77.25pt;height:50.25pt" o:ole="">
             <v:imagedata r:id="rId16" o:title=""/>
           </v:shape>
-          <o:OLEObject Type="Embed" ProgID="AcroExch.Document.DC" ShapeID="_x0000_i1026" DrawAspect="Icon" ObjectID="_1651203182" r:id="rId17"/>
+          <o:OLEObject Type="Embed" ProgID="AcroExch.Document.DC" ShapeID="_x0000_i1026" DrawAspect="Icon" ObjectID="_1652333389" r:id="rId17"/>
         </w:object>
       </w:r>
     </w:p>
@@ -18046,10 +18069,10 @@
           <w:rFonts w:ascii="Courier New" w:hAnsi="Courier New" w:cs="Courier New"/>
         </w:rPr>
         <w:object w:dxaOrig="1534" w:dyaOrig="997" w14:anchorId="4B984FB5">
-          <v:shape id="_x0000_i1036" type="#_x0000_t75" style="width:76.5pt;height:49.5pt" o:ole="">
+          <v:shape id="_x0000_i1027" type="#_x0000_t75" style="width:76.5pt;height:49.5pt" o:ole="">
             <v:imagedata r:id="rId19" o:title=""/>
           </v:shape>
-          <o:OLEObject Type="Embed" ProgID="AcroExch.Document.DC" ShapeID="_x0000_i1036" DrawAspect="Icon" ObjectID="_1651203183" r:id="rId20"/>
+          <o:OLEObject Type="Embed" ProgID="AcroExch.Document.DC" ShapeID="_x0000_i1027" DrawAspect="Icon" ObjectID="_1652333390" r:id="rId20"/>
         </w:object>
       </w:r>
       <w:r>
@@ -18415,7 +18438,7 @@
           <w:tab w:val="left" w:pos="13740"/>
           <w:tab w:val="left" w:pos="14656"/>
         </w:tabs>
-        <w:spacing w:before="100" w:beforeAutospacing="1" w:after="100" w:afterAutospacing="1" w:line="240" w:lineRule="auto"/>
+        <w:spacing w:after="0" w:line="240" w:lineRule="auto"/>
         <w:rPr>
           <w:rFonts w:ascii="Courier New" w:eastAsia="Times New Roman" w:hAnsi="Courier New" w:cs="Courier New"/>
           <w:b/>
@@ -18460,7 +18483,7 @@
           <w:tab w:val="left" w:pos="13740"/>
           <w:tab w:val="left" w:pos="14656"/>
         </w:tabs>
-        <w:spacing w:before="100" w:beforeAutospacing="1" w:after="100" w:afterAutospacing="1" w:line="240" w:lineRule="auto"/>
+        <w:spacing w:after="0" w:line="240" w:lineRule="auto"/>
         <w:rPr>
           <w:rFonts w:ascii="Courier New" w:hAnsi="Courier New" w:cs="Courier New"/>
         </w:rPr>
@@ -18557,11 +18580,646 @@
           <w:rFonts w:ascii="Courier New" w:hAnsi="Courier New" w:cs="Courier New"/>
         </w:rPr>
         <w:object w:dxaOrig="1542" w:dyaOrig="999" w14:anchorId="2E285FBB">
-          <v:shape id="_x0000_i1027" type="#_x0000_t75" style="width:77.25pt;height:50.25pt" o:ole="">
+          <v:shape id="_x0000_i1028" type="#_x0000_t75" style="width:77.25pt;height:50.25pt" o:ole="">
             <v:imagedata r:id="rId22" o:title=""/>
           </v:shape>
-          <o:OLEObject Type="Embed" ProgID="AcroExch.Document.DC" ShapeID="_x0000_i1027" DrawAspect="Icon" ObjectID="_1651203184" r:id="rId23"/>
+          <o:OLEObject Type="Embed" ProgID="AcroExch.Document.DC" ShapeID="_x0000_i1028" DrawAspect="Icon" ObjectID="_1652333391" r:id="rId23"/>
         </w:object>
+      </w:r>
+    </w:p>
+    <w:p>
+      <w:pPr>
+        <w:shd w:val="clear" w:color="auto" w:fill="FFFFFF"/>
+        <w:tabs>
+          <w:tab w:val="left" w:pos="916"/>
+          <w:tab w:val="left" w:pos="1832"/>
+          <w:tab w:val="left" w:pos="2748"/>
+          <w:tab w:val="left" w:pos="3664"/>
+          <w:tab w:val="left" w:pos="4580"/>
+          <w:tab w:val="left" w:pos="5496"/>
+          <w:tab w:val="left" w:pos="6412"/>
+          <w:tab w:val="left" w:pos="7328"/>
+          <w:tab w:val="left" w:pos="8244"/>
+          <w:tab w:val="left" w:pos="9160"/>
+          <w:tab w:val="left" w:pos="10076"/>
+          <w:tab w:val="left" w:pos="10992"/>
+          <w:tab w:val="left" w:pos="11908"/>
+          <w:tab w:val="left" w:pos="12824"/>
+          <w:tab w:val="left" w:pos="13740"/>
+          <w:tab w:val="left" w:pos="14656"/>
+        </w:tabs>
+        <w:spacing w:after="0" w:line="240" w:lineRule="auto"/>
+        <w:rPr>
+          <w:rFonts w:ascii="Courier New" w:eastAsia="Times New Roman" w:hAnsi="Courier New" w:cs="Courier New"/>
+          <w:b/>
+          <w:color w:val="000000"/>
+        </w:rPr>
+      </w:pPr>
+      <w:r>
+        <w:rPr>
+          <w:rFonts w:ascii="Courier New" w:eastAsia="Times New Roman" w:hAnsi="Courier New" w:cs="Courier New"/>
+          <w:b/>
+          <w:color w:val="000000"/>
+        </w:rPr>
+        <w:t>10</w:t>
+      </w:r>
+      <w:r>
+        <w:rPr>
+          <w:rFonts w:ascii="Courier New" w:eastAsia="Times New Roman" w:hAnsi="Courier New" w:cs="Courier New"/>
+          <w:b/>
+          <w:color w:val="000000"/>
+        </w:rPr>
+        <w:t xml:space="preserve">. API TO </w:t>
+      </w:r>
+      <w:r>
+        <w:rPr>
+          <w:rFonts w:ascii="Courier New" w:eastAsia="Times New Roman" w:hAnsi="Courier New" w:cs="Courier New"/>
+          <w:b/>
+          <w:color w:val="000000"/>
+        </w:rPr>
+        <w:t>GET BILLED GROUP NUMBERS BY ROVIDING A DATE</w:t>
+      </w:r>
+    </w:p>
+    <w:p>
+      <w:pPr>
+        <w:numPr>
+          <w:ilvl w:val="0"/>
+          <w:numId w:val="1"/>
+        </w:numPr>
+        <w:shd w:val="clear" w:color="auto" w:fill="FFFFFF"/>
+        <w:tabs>
+          <w:tab w:val="clear" w:pos="720"/>
+          <w:tab w:val="left" w:pos="916"/>
+          <w:tab w:val="left" w:pos="1832"/>
+          <w:tab w:val="left" w:pos="2748"/>
+          <w:tab w:val="left" w:pos="3664"/>
+          <w:tab w:val="left" w:pos="4580"/>
+          <w:tab w:val="left" w:pos="5496"/>
+          <w:tab w:val="left" w:pos="6412"/>
+          <w:tab w:val="left" w:pos="7328"/>
+          <w:tab w:val="left" w:pos="8244"/>
+          <w:tab w:val="left" w:pos="9160"/>
+          <w:tab w:val="left" w:pos="10076"/>
+          <w:tab w:val="left" w:pos="10992"/>
+          <w:tab w:val="left" w:pos="11908"/>
+          <w:tab w:val="left" w:pos="12824"/>
+          <w:tab w:val="left" w:pos="13740"/>
+          <w:tab w:val="left" w:pos="14656"/>
+        </w:tabs>
+        <w:spacing w:before="100" w:beforeAutospacing="1" w:after="0" w:line="240" w:lineRule="auto"/>
+        <w:rPr>
+          <w:rFonts w:ascii="Courier New" w:eastAsia="Times New Roman" w:hAnsi="Courier New" w:cs="Courier New"/>
+          <w:color w:val="000000"/>
+        </w:rPr>
+      </w:pPr>
+      <w:proofErr w:type="spellStart"/>
+      <w:proofErr w:type="gramStart"/>
+      <w:r>
+        <w:rPr>
+          <w:rFonts w:ascii="Courier New" w:eastAsia="Times New Roman" w:hAnsi="Courier New" w:cs="Courier New"/>
+          <w:color w:val="000000"/>
+        </w:rPr>
+        <w:t>url</w:t>
+      </w:r>
+      <w:proofErr w:type="spellEnd"/>
+      <w:r>
+        <w:rPr>
+          <w:rFonts w:ascii="Courier New" w:eastAsia="Times New Roman" w:hAnsi="Courier New" w:cs="Courier New"/>
+          <w:color w:val="000000"/>
+        </w:rPr>
+        <w:t xml:space="preserve"> :</w:t>
+      </w:r>
+      <w:proofErr w:type="gramEnd"/>
+      <w:r>
+        <w:rPr>
+          <w:rFonts w:ascii="Courier New" w:eastAsia="Times New Roman" w:hAnsi="Courier New" w:cs="Courier New"/>
+          <w:color w:val="000000"/>
+        </w:rPr>
+        <w:t xml:space="preserve"> </w:t>
+      </w:r>
+    </w:p>
+    <w:p>
+      <w:pPr>
+        <w:shd w:val="clear" w:color="auto" w:fill="FFFFFF"/>
+        <w:tabs>
+          <w:tab w:val="left" w:pos="916"/>
+          <w:tab w:val="left" w:pos="1832"/>
+          <w:tab w:val="left" w:pos="2748"/>
+          <w:tab w:val="left" w:pos="3664"/>
+          <w:tab w:val="left" w:pos="4580"/>
+          <w:tab w:val="left" w:pos="5496"/>
+          <w:tab w:val="left" w:pos="6412"/>
+          <w:tab w:val="left" w:pos="7328"/>
+          <w:tab w:val="left" w:pos="8244"/>
+          <w:tab w:val="left" w:pos="9160"/>
+          <w:tab w:val="left" w:pos="10076"/>
+          <w:tab w:val="left" w:pos="10992"/>
+          <w:tab w:val="left" w:pos="11908"/>
+          <w:tab w:val="left" w:pos="12824"/>
+          <w:tab w:val="left" w:pos="13740"/>
+          <w:tab w:val="left" w:pos="14656"/>
+        </w:tabs>
+        <w:spacing w:after="0" w:line="240" w:lineRule="auto"/>
+        <w:ind w:left="720"/>
+        <w:rPr>
+          <w:rFonts w:ascii="Courier New" w:eastAsia="Times New Roman" w:hAnsi="Courier New" w:cs="Courier New"/>
+          <w:color w:val="000000"/>
+        </w:rPr>
+      </w:pPr>
+      <w:hyperlink w:history="1">
+        <w:r>
+          <w:rPr>
+            <w:rStyle w:val="Hyperlink"/>
+            <w:rFonts w:ascii="Courier New" w:eastAsia="Times New Roman" w:hAnsi="Courier New" w:cs="Courier New"/>
+          </w:rPr>
+          <w:t>https://&lt;HOST_URL&gt;/mppkvvcl/ngb/report/backend/api/v1/portal/billed-groups/billed-on/</w:t>
+        </w:r>
+        <w:r>
+          <w:rPr>
+            <w:rStyle w:val="Hyperlink"/>
+            <w:rFonts w:ascii="Courier New" w:eastAsia="Times New Roman" w:hAnsi="Courier New" w:cs="Courier New"/>
+          </w:rPr>
+          <w:t>&lt;DATE&gt;</w:t>
+        </w:r>
+      </w:hyperlink>
+    </w:p>
+    <w:p>
+      <w:pPr>
+        <w:numPr>
+          <w:ilvl w:val="0"/>
+          <w:numId w:val="1"/>
+        </w:numPr>
+        <w:shd w:val="clear" w:color="auto" w:fill="FFFFFF"/>
+        <w:tabs>
+          <w:tab w:val="clear" w:pos="720"/>
+          <w:tab w:val="left" w:pos="916"/>
+          <w:tab w:val="left" w:pos="1832"/>
+          <w:tab w:val="left" w:pos="2748"/>
+          <w:tab w:val="left" w:pos="3664"/>
+          <w:tab w:val="left" w:pos="4580"/>
+          <w:tab w:val="left" w:pos="5496"/>
+          <w:tab w:val="left" w:pos="6412"/>
+          <w:tab w:val="left" w:pos="7328"/>
+          <w:tab w:val="left" w:pos="8244"/>
+          <w:tab w:val="left" w:pos="9160"/>
+          <w:tab w:val="left" w:pos="10076"/>
+          <w:tab w:val="left" w:pos="10992"/>
+          <w:tab w:val="left" w:pos="11908"/>
+          <w:tab w:val="left" w:pos="12824"/>
+          <w:tab w:val="left" w:pos="13740"/>
+          <w:tab w:val="left" w:pos="14656"/>
+        </w:tabs>
+        <w:spacing w:after="100" w:afterAutospacing="1" w:line="240" w:lineRule="auto"/>
+        <w:rPr>
+          <w:rFonts w:ascii="Courier New" w:eastAsia="Times New Roman" w:hAnsi="Courier New" w:cs="Courier New"/>
+          <w:color w:val="000000"/>
+        </w:rPr>
+      </w:pPr>
+      <w:proofErr w:type="gramStart"/>
+      <w:r>
+        <w:rPr>
+          <w:rFonts w:ascii="Courier New" w:eastAsia="Times New Roman" w:hAnsi="Courier New" w:cs="Courier New"/>
+          <w:color w:val="000000"/>
+        </w:rPr>
+        <w:t>method :</w:t>
+      </w:r>
+      <w:proofErr w:type="gramEnd"/>
+      <w:r>
+        <w:rPr>
+          <w:rFonts w:ascii="Courier New" w:eastAsia="Times New Roman" w:hAnsi="Courier New" w:cs="Courier New"/>
+          <w:color w:val="000000"/>
+        </w:rPr>
+        <w:t xml:space="preserve"> GET</w:t>
+      </w:r>
+    </w:p>
+    <w:p>
+      <w:pPr>
+        <w:numPr>
+          <w:ilvl w:val="0"/>
+          <w:numId w:val="1"/>
+        </w:numPr>
+        <w:shd w:val="clear" w:color="auto" w:fill="FFFFFF"/>
+        <w:tabs>
+          <w:tab w:val="clear" w:pos="720"/>
+          <w:tab w:val="left" w:pos="916"/>
+          <w:tab w:val="left" w:pos="1832"/>
+          <w:tab w:val="left" w:pos="2748"/>
+          <w:tab w:val="left" w:pos="3664"/>
+          <w:tab w:val="left" w:pos="4580"/>
+          <w:tab w:val="left" w:pos="5496"/>
+          <w:tab w:val="left" w:pos="6412"/>
+          <w:tab w:val="left" w:pos="7328"/>
+          <w:tab w:val="left" w:pos="8244"/>
+          <w:tab w:val="left" w:pos="9160"/>
+          <w:tab w:val="left" w:pos="10076"/>
+          <w:tab w:val="left" w:pos="10992"/>
+          <w:tab w:val="left" w:pos="11908"/>
+          <w:tab w:val="left" w:pos="12824"/>
+          <w:tab w:val="left" w:pos="13740"/>
+          <w:tab w:val="left" w:pos="14656"/>
+        </w:tabs>
+        <w:spacing w:before="100" w:beforeAutospacing="1" w:after="0" w:line="240" w:lineRule="auto"/>
+        <w:rPr>
+          <w:rFonts w:ascii="Courier New" w:eastAsia="Times New Roman" w:hAnsi="Courier New" w:cs="Courier New"/>
+          <w:color w:val="000000"/>
+        </w:rPr>
+      </w:pPr>
+      <w:proofErr w:type="gramStart"/>
+      <w:r>
+        <w:rPr>
+          <w:rFonts w:ascii="Courier New" w:eastAsia="Times New Roman" w:hAnsi="Courier New" w:cs="Courier New"/>
+          <w:color w:val="000000"/>
+        </w:rPr>
+        <w:t>header :</w:t>
+      </w:r>
+      <w:proofErr w:type="gramEnd"/>
+      <w:r>
+        <w:rPr>
+          <w:rFonts w:ascii="Courier New" w:eastAsia="Times New Roman" w:hAnsi="Courier New" w:cs="Courier New"/>
+          <w:color w:val="000000"/>
+        </w:rPr>
+        <w:t xml:space="preserve"> </w:t>
+      </w:r>
+    </w:p>
+    <w:p>
+      <w:pPr>
+        <w:shd w:val="clear" w:color="auto" w:fill="FFFFFF"/>
+        <w:tabs>
+          <w:tab w:val="left" w:pos="916"/>
+          <w:tab w:val="left" w:pos="1832"/>
+          <w:tab w:val="left" w:pos="2748"/>
+          <w:tab w:val="left" w:pos="3664"/>
+          <w:tab w:val="left" w:pos="4580"/>
+          <w:tab w:val="left" w:pos="5496"/>
+          <w:tab w:val="left" w:pos="6412"/>
+          <w:tab w:val="left" w:pos="7328"/>
+          <w:tab w:val="left" w:pos="8244"/>
+          <w:tab w:val="left" w:pos="9160"/>
+          <w:tab w:val="left" w:pos="10076"/>
+          <w:tab w:val="left" w:pos="10992"/>
+          <w:tab w:val="left" w:pos="11908"/>
+          <w:tab w:val="left" w:pos="12824"/>
+          <w:tab w:val="left" w:pos="13740"/>
+          <w:tab w:val="left" w:pos="14656"/>
+        </w:tabs>
+        <w:spacing w:after="100" w:afterAutospacing="1" w:line="240" w:lineRule="auto"/>
+        <w:ind w:left="720"/>
+        <w:rPr>
+          <w:rFonts w:ascii="Courier New" w:eastAsia="Times New Roman" w:hAnsi="Courier New" w:cs="Courier New"/>
+          <w:color w:val="000000"/>
+        </w:rPr>
+      </w:pPr>
+      <w:r>
+        <w:rPr>
+          <w:rFonts w:ascii="Courier New" w:eastAsia="Times New Roman" w:hAnsi="Courier New" w:cs="Courier New"/>
+          <w:bCs/>
+          <w:color w:val="000000"/>
+        </w:rPr>
+        <w:t>Authorization</w:t>
+      </w:r>
+      <w:r>
+        <w:rPr>
+          <w:rFonts w:ascii="Courier New" w:eastAsia="Times New Roman" w:hAnsi="Courier New" w:cs="Courier New"/>
+          <w:b/>
+          <w:bCs/>
+          <w:color w:val="000000"/>
+        </w:rPr>
+        <w:t xml:space="preserve">: </w:t>
+      </w:r>
+      <w:r>
+        <w:rPr>
+          <w:rFonts w:ascii="Courier New" w:eastAsia="Times New Roman" w:hAnsi="Courier New" w:cs="Courier New"/>
+          <w:color w:val="000000"/>
+        </w:rPr>
+        <w:t>Bearer &lt;token&gt;</w:t>
+      </w:r>
+    </w:p>
+    <w:p>
+      <w:pPr>
+        <w:shd w:val="clear" w:color="auto" w:fill="FFFFFF"/>
+        <w:tabs>
+          <w:tab w:val="left" w:pos="916"/>
+          <w:tab w:val="left" w:pos="1832"/>
+          <w:tab w:val="left" w:pos="2748"/>
+          <w:tab w:val="left" w:pos="3664"/>
+          <w:tab w:val="left" w:pos="4580"/>
+          <w:tab w:val="left" w:pos="5496"/>
+          <w:tab w:val="left" w:pos="6412"/>
+          <w:tab w:val="left" w:pos="7328"/>
+          <w:tab w:val="left" w:pos="8244"/>
+          <w:tab w:val="left" w:pos="9160"/>
+          <w:tab w:val="left" w:pos="10076"/>
+          <w:tab w:val="left" w:pos="10992"/>
+          <w:tab w:val="left" w:pos="11908"/>
+          <w:tab w:val="left" w:pos="12824"/>
+          <w:tab w:val="left" w:pos="13740"/>
+          <w:tab w:val="left" w:pos="14656"/>
+        </w:tabs>
+        <w:spacing w:after="0" w:line="240" w:lineRule="auto"/>
+        <w:rPr>
+          <w:rFonts w:ascii="Courier New" w:eastAsia="Times New Roman" w:hAnsi="Courier New" w:cs="Courier New"/>
+          <w:b/>
+          <w:color w:val="000000"/>
+        </w:rPr>
+      </w:pPr>
+      <w:r>
+        <w:rPr>
+          <w:rFonts w:ascii="Courier New" w:eastAsia="Times New Roman" w:hAnsi="Courier New" w:cs="Courier New"/>
+          <w:b/>
+          <w:color w:val="000000"/>
+        </w:rPr>
+        <w:t>Example</w:t>
+      </w:r>
+      <w:r>
+        <w:rPr>
+          <w:rFonts w:ascii="Courier New" w:eastAsia="Times New Roman" w:hAnsi="Courier New" w:cs="Courier New"/>
+          <w:b/>
+          <w:color w:val="000000"/>
+        </w:rPr>
+        <w:t>:</w:t>
+      </w:r>
+    </w:p>
+    <w:p>
+      <w:pPr>
+        <w:shd w:val="clear" w:color="auto" w:fill="FFFFFF"/>
+        <w:tabs>
+          <w:tab w:val="left" w:pos="916"/>
+          <w:tab w:val="left" w:pos="1832"/>
+          <w:tab w:val="left" w:pos="2748"/>
+          <w:tab w:val="left" w:pos="3664"/>
+          <w:tab w:val="left" w:pos="4580"/>
+          <w:tab w:val="left" w:pos="5496"/>
+          <w:tab w:val="left" w:pos="6412"/>
+          <w:tab w:val="left" w:pos="7328"/>
+          <w:tab w:val="left" w:pos="8244"/>
+          <w:tab w:val="left" w:pos="9160"/>
+          <w:tab w:val="left" w:pos="10076"/>
+          <w:tab w:val="left" w:pos="10992"/>
+          <w:tab w:val="left" w:pos="11908"/>
+          <w:tab w:val="left" w:pos="12824"/>
+          <w:tab w:val="left" w:pos="13740"/>
+          <w:tab w:val="left" w:pos="14656"/>
+        </w:tabs>
+        <w:spacing w:after="0" w:line="240" w:lineRule="auto"/>
+        <w:rPr>
+          <w:rFonts w:ascii="Courier New" w:hAnsi="Courier New" w:cs="Courier New"/>
+        </w:rPr>
+      </w:pPr>
+      <w:r>
+        <w:rPr>
+          <w:rFonts w:ascii="Courier New" w:eastAsia="Times New Roman" w:hAnsi="Courier New" w:cs="Courier New"/>
+          <w:b/>
+          <w:color w:val="000000"/>
+        </w:rPr>
+        <w:t>API</w:t>
+      </w:r>
+      <w:r>
+        <w:rPr>
+          <w:rFonts w:ascii="Courier New" w:eastAsia="Times New Roman" w:hAnsi="Courier New" w:cs="Courier New"/>
+          <w:b/>
+          <w:color w:val="000000"/>
+        </w:rPr>
+        <w:t>:</w:t>
+      </w:r>
+      <w:hyperlink r:id="rId24" w:history="1">
+        <w:r>
+          <w:rPr>
+            <w:rStyle w:val="Hyperlink"/>
+          </w:rPr>
+          <w:t xml:space="preserve"> </w:t>
+        </w:r>
+        <w:r>
+          <w:rPr>
+            <w:rStyle w:val="Hyperlink"/>
+            <w:rFonts w:ascii="Courier New" w:hAnsi="Courier New" w:cs="Courier New"/>
+          </w:rPr>
+          <w:t>https://ngb.mpwin.co.in/</w:t>
+        </w:r>
+        <w:r>
+          <w:rPr>
+            <w:rStyle w:val="Hyperlink"/>
+            <w:rFonts w:ascii="Courier New" w:hAnsi="Courier New" w:cs="Courier New"/>
+          </w:rPr>
+          <w:t>mppkvvcl/ngb/report/backend/api/v1/portal/</w:t>
+        </w:r>
+        <w:r>
+          <w:rPr>
+            <w:rStyle w:val="Hyperlink"/>
+            <w:rFonts w:ascii="Courier New" w:hAnsi="Courier New" w:cs="Courier New"/>
+          </w:rPr>
+          <w:t>billed-groups/billed-on/2020-05-29</w:t>
+        </w:r>
+      </w:hyperlink>
+    </w:p>
+    <w:p>
+      <w:pPr>
+        <w:shd w:val="clear" w:color="auto" w:fill="FFFFFF"/>
+        <w:tabs>
+          <w:tab w:val="left" w:pos="916"/>
+          <w:tab w:val="left" w:pos="1832"/>
+          <w:tab w:val="left" w:pos="2748"/>
+          <w:tab w:val="left" w:pos="3664"/>
+          <w:tab w:val="left" w:pos="4580"/>
+          <w:tab w:val="left" w:pos="5496"/>
+          <w:tab w:val="left" w:pos="6412"/>
+          <w:tab w:val="left" w:pos="7328"/>
+          <w:tab w:val="left" w:pos="8244"/>
+          <w:tab w:val="left" w:pos="9160"/>
+          <w:tab w:val="left" w:pos="10076"/>
+          <w:tab w:val="left" w:pos="10992"/>
+          <w:tab w:val="left" w:pos="11908"/>
+          <w:tab w:val="left" w:pos="12824"/>
+          <w:tab w:val="left" w:pos="13740"/>
+          <w:tab w:val="left" w:pos="14656"/>
+        </w:tabs>
+        <w:spacing w:before="100" w:beforeAutospacing="1" w:after="0" w:line="240" w:lineRule="auto"/>
+        <w:rPr>
+          <w:rFonts w:ascii="Courier New" w:hAnsi="Courier New" w:cs="Courier New"/>
+          <w:b/>
+        </w:rPr>
+      </w:pPr>
+      <w:r>
+        <w:rPr>
+          <w:rFonts w:ascii="Courier New" w:hAnsi="Courier New" w:cs="Courier New"/>
+          <w:b/>
+        </w:rPr>
+        <w:t>Response:</w:t>
+      </w:r>
+    </w:p>
+    <w:p>
+      <w:pPr>
+        <w:spacing w:after="0" w:line="240" w:lineRule="auto"/>
+        <w:rPr>
+          <w:rFonts w:ascii="Courier New" w:hAnsi="Courier New" w:cs="Courier New"/>
+        </w:rPr>
+      </w:pPr>
+    </w:p>
+    <w:p>
+      <w:pPr>
+        <w:spacing w:after="0" w:line="240" w:lineRule="auto"/>
+        <w:rPr>
+          <w:rFonts w:ascii="Courier New" w:hAnsi="Courier New" w:cs="Courier New"/>
+        </w:rPr>
+      </w:pPr>
+      <w:r>
+        <w:rPr>
+          <w:rFonts w:ascii="Courier New" w:hAnsi="Courier New" w:cs="Courier New"/>
+        </w:rPr>
+        <w:t>[</w:t>
+      </w:r>
+    </w:p>
+    <w:p>
+      <w:pPr>
+        <w:spacing w:after="0" w:line="240" w:lineRule="auto"/>
+        <w:rPr>
+          <w:rFonts w:ascii="Courier New" w:hAnsi="Courier New" w:cs="Courier New"/>
+        </w:rPr>
+      </w:pPr>
+      <w:r>
+        <w:rPr>
+          <w:rFonts w:ascii="Courier New" w:hAnsi="Courier New" w:cs="Courier New"/>
+        </w:rPr>
+        <w:t xml:space="preserve">    "LHN11",</w:t>
+      </w:r>
+    </w:p>
+    <w:p>
+      <w:pPr>
+        <w:spacing w:after="0" w:line="240" w:lineRule="auto"/>
+        <w:rPr>
+          <w:rFonts w:ascii="Courier New" w:hAnsi="Courier New" w:cs="Courier New"/>
+        </w:rPr>
+      </w:pPr>
+      <w:r>
+        <w:rPr>
+          <w:rFonts w:ascii="Courier New" w:hAnsi="Courier New" w:cs="Courier New"/>
+        </w:rPr>
+        <w:t xml:space="preserve">    "LHN12",</w:t>
+      </w:r>
+    </w:p>
+    <w:p>
+      <w:pPr>
+        <w:spacing w:after="0" w:line="240" w:lineRule="auto"/>
+        <w:rPr>
+          <w:rFonts w:ascii="Courier New" w:hAnsi="Courier New" w:cs="Courier New"/>
+        </w:rPr>
+      </w:pPr>
+      <w:r>
+        <w:rPr>
+          <w:rFonts w:ascii="Courier New" w:hAnsi="Courier New" w:cs="Courier New"/>
+        </w:rPr>
+        <w:t xml:space="preserve">    "LHN13",</w:t>
+      </w:r>
+    </w:p>
+    <w:p>
+      <w:pPr>
+        <w:spacing w:after="0" w:line="240" w:lineRule="auto"/>
+        <w:rPr>
+          <w:rFonts w:ascii="Courier New" w:hAnsi="Courier New" w:cs="Courier New"/>
+        </w:rPr>
+      </w:pPr>
+      <w:r>
+        <w:rPr>
+          <w:rFonts w:ascii="Courier New" w:hAnsi="Courier New" w:cs="Courier New"/>
+        </w:rPr>
+        <w:t xml:space="preserve">    "LHN14",</w:t>
+      </w:r>
+    </w:p>
+    <w:p>
+      <w:pPr>
+        <w:spacing w:after="0" w:line="240" w:lineRule="auto"/>
+        <w:rPr>
+          <w:rFonts w:ascii="Courier New" w:hAnsi="Courier New" w:cs="Courier New"/>
+        </w:rPr>
+      </w:pPr>
+      <w:r>
+        <w:rPr>
+          <w:rFonts w:ascii="Courier New" w:hAnsi="Courier New" w:cs="Courier New"/>
+        </w:rPr>
+        <w:t xml:space="preserve">    "LHN31",</w:t>
+      </w:r>
+    </w:p>
+    <w:p>
+      <w:pPr>
+        <w:spacing w:after="0" w:line="240" w:lineRule="auto"/>
+        <w:rPr>
+          <w:rFonts w:ascii="Courier New" w:hAnsi="Courier New" w:cs="Courier New"/>
+        </w:rPr>
+      </w:pPr>
+      <w:r>
+        <w:rPr>
+          <w:rFonts w:ascii="Courier New" w:hAnsi="Courier New" w:cs="Courier New"/>
+        </w:rPr>
+        <w:t xml:space="preserve">    "LHN32",</w:t>
+      </w:r>
+    </w:p>
+    <w:p>
+      <w:pPr>
+        <w:spacing w:after="0" w:line="240" w:lineRule="auto"/>
+        <w:rPr>
+          <w:rFonts w:ascii="Courier New" w:hAnsi="Courier New" w:cs="Courier New"/>
+        </w:rPr>
+      </w:pPr>
+      <w:r>
+        <w:rPr>
+          <w:rFonts w:ascii="Courier New" w:hAnsi="Courier New" w:cs="Courier New"/>
+        </w:rPr>
+        <w:t xml:space="preserve">    "LHN71",</w:t>
+      </w:r>
+    </w:p>
+    <w:p>
+      <w:pPr>
+        <w:spacing w:after="0" w:line="240" w:lineRule="auto"/>
+        <w:rPr>
+          <w:rFonts w:ascii="Courier New" w:hAnsi="Courier New" w:cs="Courier New"/>
+        </w:rPr>
+      </w:pPr>
+      <w:r>
+        <w:rPr>
+          <w:rFonts w:ascii="Courier New" w:hAnsi="Courier New" w:cs="Courier New"/>
+        </w:rPr>
+        <w:t xml:space="preserve">    "LHN90",</w:t>
+      </w:r>
+    </w:p>
+    <w:p>
+      <w:pPr>
+        <w:spacing w:after="0" w:line="240" w:lineRule="auto"/>
+        <w:rPr>
+          <w:rFonts w:ascii="Courier New" w:hAnsi="Courier New" w:cs="Courier New"/>
+        </w:rPr>
+      </w:pPr>
+      <w:r>
+        <w:rPr>
+          <w:rFonts w:ascii="Courier New" w:hAnsi="Courier New" w:cs="Courier New"/>
+        </w:rPr>
+        <w:t xml:space="preserve">    "LHN96",</w:t>
+      </w:r>
+    </w:p>
+    <w:p>
+      <w:pPr>
+        <w:spacing w:after="0" w:line="240" w:lineRule="auto"/>
+        <w:rPr>
+          <w:rFonts w:ascii="Courier New" w:hAnsi="Courier New" w:cs="Courier New"/>
+        </w:rPr>
+      </w:pPr>
+      <w:r>
+        <w:rPr>
+          <w:rFonts w:ascii="Courier New" w:hAnsi="Courier New" w:cs="Courier New"/>
+        </w:rPr>
+        <w:t xml:space="preserve">    "LHN97"</w:t>
+      </w:r>
+    </w:p>
+    <w:p>
+      <w:pPr>
+        <w:spacing w:after="0" w:line="240" w:lineRule="auto"/>
+        <w:rPr>
+          <w:rFonts w:ascii="Courier New" w:hAnsi="Courier New" w:cs="Courier New"/>
+        </w:rPr>
+      </w:pPr>
+      <w:r>
+        <w:rPr>
+          <w:rFonts w:ascii="Courier New" w:hAnsi="Courier New" w:cs="Courier New"/>
+        </w:rPr>
+        <w:t>]</w:t>
       </w:r>
     </w:p>
     <w:p>
@@ -19581,6 +20239,7 @@
   <w:style w:type="character" w:default="1" w:styleId="DefaultParagraphFont">
     <w:name w:val="Default Paragraph Font"/>
     <w:uiPriority w:val="1"/>
+    <w:semiHidden/>
     <w:unhideWhenUsed/>
   </w:style>
   <w:style w:type="table" w:default="1" w:styleId="TableNormal">

</xml_diff>